<commit_message>
Question 2: Answers (Draft)
Finished First Draft for question 2, initial draft is functionality and familiarity with the test.

second draft is architecture & optimization

third draft is code elegance & standards
</commit_message>
<xml_diff>
--- a/Entrance Test/Solutions/Object Oriented Programming/Documentation/Project Architecture Document.docx
+++ b/Entrance Test/Solutions/Object Oriented Programming/Documentation/Project Architecture Document.docx
@@ -1,6 +1,6 @@
 
 <file path=word/document.xml><?xml version="1.0" encoding="utf-8"?>
-<w:document xmlns:wpc="http://schemas.microsoft.com/office/word/2010/wordprocessingCanvas" xmlns:mc="http://schemas.openxmlformats.org/markup-compatibility/2006" xmlns:o="urn:schemas-microsoft-com:office:office" xmlns:r="http://schemas.openxmlformats.org/officeDocument/2006/relationships" xmlns:m="http://schemas.openxmlformats.org/officeDocument/2006/math" xmlns:v="urn:schemas-microsoft-com:vml" xmlns:wp14="http://schemas.microsoft.com/office/word/2010/wordprocessingDrawing" xmlns:wp="http://schemas.openxmlformats.org/drawingml/2006/wordprocessingDrawing" xmlns:w10="urn:schemas-microsoft-com:office:word" xmlns:w="http://schemas.openxmlformats.org/wordprocessingml/2006/main" xmlns:w14="http://schemas.microsoft.com/office/word/2010/wordml" xmlns:w15="http://schemas.microsoft.com/office/word/2012/wordml" xmlns:wpg="http://schemas.microsoft.com/office/word/2010/wordprocessingGroup" xmlns:wpi="http://schemas.microsoft.com/office/word/2010/wordprocessingInk" xmlns:wne="http://schemas.microsoft.com/office/word/2006/wordml" xmlns:wps="http://schemas.microsoft.com/office/word/2010/wordprocessingShape" mc:Ignorable="w14 w15 wp14">
+<w:document xmlns:wpc="http://schemas.microsoft.com/office/word/2010/wordprocessingCanvas" xmlns:cx="http://schemas.microsoft.com/office/drawing/2014/chartex" xmlns:cx1="http://schemas.microsoft.com/office/drawing/2015/9/8/chartex" xmlns:cx2="http://schemas.microsoft.com/office/drawing/2015/10/21/chartex" xmlns:cx3="http://schemas.microsoft.com/office/drawing/2016/5/9/chartex" xmlns:cx4="http://schemas.microsoft.com/office/drawing/2016/5/10/chartex" xmlns:cx5="http://schemas.microsoft.com/office/drawing/2016/5/11/chartex" xmlns:cx6="http://schemas.microsoft.com/office/drawing/2016/5/12/chartex" xmlns:cx7="http://schemas.microsoft.com/office/drawing/2016/5/13/chartex" xmlns:cx8="http://schemas.microsoft.com/office/drawing/2016/5/14/chartex" xmlns:mc="http://schemas.openxmlformats.org/markup-compatibility/2006" xmlns:aink="http://schemas.microsoft.com/office/drawing/2016/ink" xmlns:am3d="http://schemas.microsoft.com/office/drawing/2017/model3d" xmlns:o="urn:schemas-microsoft-com:office:office" xmlns:r="http://schemas.openxmlformats.org/officeDocument/2006/relationships" xmlns:m="http://schemas.openxmlformats.org/officeDocument/2006/math" xmlns:v="urn:schemas-microsoft-com:vml" xmlns:wp14="http://schemas.microsoft.com/office/word/2010/wordprocessingDrawing" xmlns:wp="http://schemas.openxmlformats.org/drawingml/2006/wordprocessingDrawing" xmlns:w10="urn:schemas-microsoft-com:office:word" xmlns:w="http://schemas.openxmlformats.org/wordprocessingml/2006/main" xmlns:w14="http://schemas.microsoft.com/office/word/2010/wordml" xmlns:w15="http://schemas.microsoft.com/office/word/2012/wordml" xmlns:w16cid="http://schemas.microsoft.com/office/word/2016/wordml/cid" xmlns:w16se="http://schemas.microsoft.com/office/word/2015/wordml/symex" xmlns:wpg="http://schemas.microsoft.com/office/word/2010/wordprocessingGroup" xmlns:wpi="http://schemas.microsoft.com/office/word/2010/wordprocessingInk" xmlns:wne="http://schemas.microsoft.com/office/word/2006/wordml" xmlns:wps="http://schemas.microsoft.com/office/word/2010/wordprocessingShape" mc:Ignorable="w14 w15 w16se w16cid wp14">
   <w:body>
     <w:sdt>
       <w:sdtPr>
@@ -15,6 +15,7 @@
           <w:docPartUnique/>
         </w:docPartObj>
       </w:sdtPr>
+      <w:sdtEndPr/>
       <w:sdtContent>
         <w:p>
           <w:pPr>
@@ -179,6 +180,7 @@
                                     <w:dataBinding w:prefixMappings="xmlns:ns0='http://purl.org/dc/elements/1.1/' xmlns:ns1='http://schemas.openxmlformats.org/package/2006/metadata/core-properties' " w:xpath="/ns1:coreProperties[1]/ns0:title[1]" w:storeItemID="{6C3C8BC8-F283-45AE-878A-BAB7291924A1}"/>
                                     <w:text/>
                                   </w:sdtPr>
+                                  <w:sdtEndPr/>
                                   <w:sdtContent>
                                     <w:p>
                                       <w:pPr>
@@ -216,6 +218,7 @@
                                     <w:dataBinding w:prefixMappings="xmlns:ns0='http://purl.org/dc/elements/1.1/' xmlns:ns1='http://schemas.openxmlformats.org/package/2006/metadata/core-properties' " w:xpath="/ns1:coreProperties[1]/ns0:subject[1]" w:storeItemID="{6C3C8BC8-F283-45AE-878A-BAB7291924A1}"/>
                                     <w:text/>
                                   </w:sdtPr>
+                                  <w:sdtEndPr/>
                                   <w:sdtContent>
                                     <w:p>
                                       <w:pPr>
@@ -344,6 +347,7 @@
                                     <w:dataBinding w:prefixMappings="xmlns:ns0='http://purl.org/dc/elements/1.1/' xmlns:ns1='http://schemas.openxmlformats.org/package/2006/metadata/core-properties' " w:xpath="/ns1:coreProperties[1]/ns0:creator[1]" w:storeItemID="{6C3C8BC8-F283-45AE-878A-BAB7291924A1}"/>
                                     <w:text/>
                                   </w:sdtPr>
+                                  <w:sdtEndPr/>
                                   <w:sdtContent>
                                     <w:p>
                                       <w:pPr>
@@ -388,6 +392,7 @@
                                       <w:dataBinding w:prefixMappings="xmlns:ns0='http://schemas.openxmlformats.org/officeDocument/2006/extended-properties' " w:xpath="/ns0:Properties[1]/ns0:Company[1]" w:storeItemID="{6668398D-A668-4E3E-A5EB-62B293D839F1}"/>
                                       <w:text/>
                                     </w:sdtPr>
+                                    <w:sdtEndPr/>
                                     <w:sdtContent>
                                       <w:r>
                                         <w:rPr>
@@ -421,6 +426,7 @@
                                       <w:dataBinding w:prefixMappings="xmlns:ns0='http://schemas.microsoft.com/office/2006/coverPageProps' " w:xpath="/ns0:CoverPageProperties[1]/ns0:CompanyAddress[1]" w:storeItemID="{55AF091B-3C7A-41E3-B477-F2FDAA23CFDA}"/>
                                       <w:text/>
                                     </w:sdtPr>
+                                    <w:sdtEndPr/>
                                     <w:sdtContent>
                                       <w:r>
                                         <w:rPr>
@@ -457,7 +463,7 @@
               <mc:Fallback>
                 <w:pict>
                   <v:group w14:anchorId="6392ED61" id="Group 11" o:spid="_x0000_s1026" style="position:absolute;margin-left:560.05pt;margin-top:0;width:611.25pt;height:791.25pt;z-index:251659264;mso-position-horizontal:right;mso-position-horizontal-relative:page;mso-position-vertical:top;mso-position-vertical-relative:page" coordorigin="-95" coordsize="68675,91440" o:gfxdata="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">
-                    <v:rect id="Rectangle 33" o:spid="_x0000_s1027" style="position:absolute;left:-95;width:68624;height:91440;visibility:visible;mso-wrap-style:square;v-text-anchor:bottom" o:gfxdata="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" fillcolor="black [3213]" stroked="f" strokeweight="1pt">
+                    <v:rect id="Rectangle 33" o:spid="_x0000_s1027" style="position:absolute;left:-95;width:68624;height:91440;visibility:visible;mso-wrap-style:square;v-text-anchor:bottom" o:gfxdata="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" fillcolor="black [3213]" stroked="f" strokeweight="1pt">
                       <v:textbox inset="36pt,1in,1in,208.8pt">
                         <w:txbxContent>
                           <w:sdt>
@@ -474,6 +480,7 @@
                               <w:dataBinding w:prefixMappings="xmlns:ns0='http://purl.org/dc/elements/1.1/' xmlns:ns1='http://schemas.openxmlformats.org/package/2006/metadata/core-properties' " w:xpath="/ns1:coreProperties[1]/ns0:title[1]" w:storeItemID="{6C3C8BC8-F283-45AE-878A-BAB7291924A1}"/>
                               <w:text/>
                             </w:sdtPr>
+                            <w:sdtEndPr/>
                             <w:sdtContent>
                               <w:p>
                                 <w:pPr>
@@ -511,6 +518,7 @@
                               <w:dataBinding w:prefixMappings="xmlns:ns0='http://purl.org/dc/elements/1.1/' xmlns:ns1='http://schemas.openxmlformats.org/package/2006/metadata/core-properties' " w:xpath="/ns1:coreProperties[1]/ns0:subject[1]" w:storeItemID="{6C3C8BC8-F283-45AE-878A-BAB7291924A1}"/>
                               <w:text/>
                             </w:sdtPr>
+                            <w:sdtEndPr/>
                             <w:sdtContent>
                               <w:p>
                                 <w:pPr>
@@ -543,12 +551,12 @@
                         </w:txbxContent>
                       </v:textbox>
                     </v:rect>
-                    <v:rect id="Rectangle 34" o:spid="_x0000_s1028" style="position:absolute;width:2286;height:91440;visibility:visible;mso-wrap-style:square;v-text-anchor:middle" o:gfxdata="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" fillcolor="gray [1629]" stroked="f" strokeweight="1pt"/>
+                    <v:rect id="Rectangle 34" o:spid="_x0000_s1028" style="position:absolute;width:2286;height:91440;visibility:visible;mso-wrap-style:square;v-text-anchor:middle" o:gfxdata="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" fillcolor="gray [1629]" stroked="f" strokeweight="1pt"/>
                     <v:shapetype id="_x0000_t202" coordsize="21600,21600" o:spt="202" path="m,l,21600r21600,l21600,xe">
                       <v:stroke joinstyle="miter"/>
                       <v:path gradientshapeok="t" o:connecttype="rect"/>
                     </v:shapetype>
-                    <v:shape id="Text Box 35" o:spid="_x0000_s1029" type="#_x0000_t202" style="position:absolute;left:2286;top:71628;width:66294;height:15614;visibility:visible;mso-wrap-style:square;v-text-anchor:bottom" o:gfxdata="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" filled="f" stroked="f" strokeweight=".5pt">
+                    <v:shape id="Text Box 35" o:spid="_x0000_s1029" type="#_x0000_t202" style="position:absolute;left:2286;top:71628;width:66294;height:15614;visibility:visible;mso-wrap-style:square;v-text-anchor:bottom" o:gfxdata="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" filled="f" stroked="f" strokeweight=".5pt">
                       <v:textbox inset="36pt,0,1in,0">
                         <w:txbxContent>
                           <w:sdt>
@@ -564,6 +572,7 @@
                               <w:dataBinding w:prefixMappings="xmlns:ns0='http://purl.org/dc/elements/1.1/' xmlns:ns1='http://schemas.openxmlformats.org/package/2006/metadata/core-properties' " w:xpath="/ns1:coreProperties[1]/ns0:creator[1]" w:storeItemID="{6C3C8BC8-F283-45AE-878A-BAB7291924A1}"/>
                               <w:text/>
                             </w:sdtPr>
+                            <w:sdtEndPr/>
                             <w:sdtContent>
                               <w:p>
                                 <w:pPr>
@@ -608,6 +617,7 @@
                                 <w:dataBinding w:prefixMappings="xmlns:ns0='http://schemas.openxmlformats.org/officeDocument/2006/extended-properties' " w:xpath="/ns0:Properties[1]/ns0:Company[1]" w:storeItemID="{6668398D-A668-4E3E-A5EB-62B293D839F1}"/>
                                 <w:text/>
                               </w:sdtPr>
+                              <w:sdtEndPr/>
                               <w:sdtContent>
                                 <w:r>
                                   <w:rPr>
@@ -641,6 +651,7 @@
                                 <w:dataBinding w:prefixMappings="xmlns:ns0='http://schemas.microsoft.com/office/2006/coverPageProps' " w:xpath="/ns0:CoverPageProperties[1]/ns0:CompanyAddress[1]" w:storeItemID="{55AF091B-3C7A-41E3-B477-F2FDAA23CFDA}"/>
                                 <w:text/>
                               </w:sdtPr>
+                              <w:sdtEndPr/>
                               <w:sdtContent>
                                 <w:r>
                                   <w:rPr>
@@ -699,18 +710,824 @@
         </w:rPr>
         <w:t>ect Oriented Programming in C++</w:t>
       </w:r>
-      <w:bookmarkStart w:id="0" w:name="_GoBack"/>
-      <w:bookmarkEnd w:id="0"/>
     </w:p>
     <w:p>
       <w:pPr>
-        <w:jc w:val="center"/>
         <w:rPr>
-          <w:sz w:val="28"/>
-          <w:szCs w:val="28"/>
-          <w:u w:val="single"/>
+          <w:b/>
+          <w:bCs/>
+          <w:sz w:val="24"/>
+          <w:szCs w:val="24"/>
         </w:rPr>
       </w:pPr>
+    </w:p>
+    <w:p>
+      <w:pPr>
+        <w:rPr>
+          <w:b/>
+          <w:bCs/>
+          <w:sz w:val="24"/>
+          <w:szCs w:val="24"/>
+        </w:rPr>
+      </w:pPr>
+      <w:r>
+        <w:rPr>
+          <w:b/>
+          <w:bCs/>
+          <w:sz w:val="24"/>
+          <w:szCs w:val="24"/>
+        </w:rPr>
+        <w:t>Q1: Implement Strategy Pattern to Encapsulate Behaviors of Tiles</w:t>
+      </w:r>
+    </w:p>
+    <w:p>
+      <w:pPr>
+        <w:rPr>
+          <w:sz w:val="20"/>
+          <w:szCs w:val="20"/>
+        </w:rPr>
+      </w:pPr>
+      <w:r>
+        <w:rPr>
+          <w:sz w:val="20"/>
+          <w:szCs w:val="20"/>
+        </w:rPr>
+        <w:t>Initially, the design for the tile behaviors included duplication of code between the mimic tile, bomb tile and treasure tile. The mimic tile looked like a treasure tile but behaved like a bomb tile. After studying the strategy pattern, the architecture I came up with is the following:</w:t>
+      </w:r>
+    </w:p>
+    <w:p>
+      <w:pPr>
+        <w:rPr>
+          <w:sz w:val="20"/>
+          <w:szCs w:val="20"/>
+        </w:rPr>
+      </w:pPr>
+    </w:p>
+    <w:p>
+      <w:pPr>
+        <w:rPr>
+          <w:b/>
+          <w:bCs/>
+          <w:sz w:val="24"/>
+          <w:szCs w:val="24"/>
+        </w:rPr>
+      </w:pPr>
+      <w:r>
+        <w:rPr>
+          <w:b/>
+          <w:bCs/>
+          <w:noProof/>
+          <w:sz w:val="24"/>
+          <w:szCs w:val="24"/>
+        </w:rPr>
+        <mc:AlternateContent>
+          <mc:Choice Requires="wpc">
+            <w:drawing>
+              <wp:inline distT="0" distB="0" distL="0" distR="0">
+                <wp:extent cx="5486400" cy="3200400"/>
+                <wp:effectExtent l="0" t="0" r="0" b="0"/>
+                <wp:docPr id="2" name="Canvas 2"/>
+                <wp:cNvGraphicFramePr>
+                  <a:graphicFrameLocks xmlns:a="http://schemas.openxmlformats.org/drawingml/2006/main" noChangeAspect="1"/>
+                </wp:cNvGraphicFramePr>
+                <a:graphic xmlns:a="http://schemas.openxmlformats.org/drawingml/2006/main">
+                  <a:graphicData uri="http://schemas.microsoft.com/office/word/2010/wordprocessingCanvas">
+                    <wpc:wpc>
+                      <wpc:bg/>
+                      <wpc:whole/>
+                      <wps:wsp>
+                        <wps:cNvPr id="3" name="Rectangle 3"/>
+                        <wps:cNvSpPr/>
+                        <wps:spPr>
+                          <a:xfrm>
+                            <a:off x="904875" y="238125"/>
+                            <a:ext cx="1038225" cy="457200"/>
+                          </a:xfrm>
+                          <a:prstGeom prst="rect">
+                            <a:avLst/>
+                          </a:prstGeom>
+                        </wps:spPr>
+                        <wps:style>
+                          <a:lnRef idx="2">
+                            <a:schemeClr val="accent1">
+                              <a:shade val="50000"/>
+                            </a:schemeClr>
+                          </a:lnRef>
+                          <a:fillRef idx="1">
+                            <a:schemeClr val="accent1"/>
+                          </a:fillRef>
+                          <a:effectRef idx="0">
+                            <a:schemeClr val="accent1"/>
+                          </a:effectRef>
+                          <a:fontRef idx="minor">
+                            <a:schemeClr val="lt1"/>
+                          </a:fontRef>
+                        </wps:style>
+                        <wps:txbx>
+                          <w:txbxContent>
+                            <w:p>
+                              <w:pPr>
+                                <w:jc w:val="center"/>
+                              </w:pPr>
+                              <w:r>
+                                <w:t>Tile Interaction</w:t>
+                              </w:r>
+                            </w:p>
+                          </w:txbxContent>
+                        </wps:txbx>
+                        <wps:bodyPr rot="0" spcFirstLastPara="0" vertOverflow="overflow" horzOverflow="overflow" vert="horz" wrap="square" lIns="91440" tIns="45720" rIns="91440" bIns="45720" numCol="1" spcCol="0" rtlCol="0" fromWordArt="0" anchor="ctr" anchorCtr="0" forceAA="0" compatLnSpc="1">
+                          <a:prstTxWarp prst="textNoShape">
+                            <a:avLst/>
+                          </a:prstTxWarp>
+                          <a:noAutofit/>
+                        </wps:bodyPr>
+                      </wps:wsp>
+                      <wps:wsp>
+                        <wps:cNvPr id="4" name="Straight Arrow Connector 4"/>
+                        <wps:cNvCnPr>
+                          <a:stCxn id="3" idx="2"/>
+                          <a:endCxn id="5" idx="0"/>
+                        </wps:cNvCnPr>
+                        <wps:spPr>
+                          <a:xfrm flipH="1">
+                            <a:off x="881063" y="695325"/>
+                            <a:ext cx="542925" cy="276225"/>
+                          </a:xfrm>
+                          <a:prstGeom prst="straightConnector1">
+                            <a:avLst/>
+                          </a:prstGeom>
+                          <a:ln>
+                            <a:tailEnd type="triangle"/>
+                          </a:ln>
+                        </wps:spPr>
+                        <wps:style>
+                          <a:lnRef idx="1">
+                            <a:schemeClr val="accent1"/>
+                          </a:lnRef>
+                          <a:fillRef idx="0">
+                            <a:schemeClr val="accent1"/>
+                          </a:fillRef>
+                          <a:effectRef idx="0">
+                            <a:schemeClr val="accent1"/>
+                          </a:effectRef>
+                          <a:fontRef idx="minor">
+                            <a:schemeClr val="tx1"/>
+                          </a:fontRef>
+                        </wps:style>
+                        <wps:bodyPr/>
+                      </wps:wsp>
+                      <wps:wsp>
+                        <wps:cNvPr id="5" name="Rectangle 5"/>
+                        <wps:cNvSpPr/>
+                        <wps:spPr>
+                          <a:xfrm>
+                            <a:off x="352425" y="971550"/>
+                            <a:ext cx="1057275" cy="276225"/>
+                          </a:xfrm>
+                          <a:prstGeom prst="rect">
+                            <a:avLst/>
+                          </a:prstGeom>
+                        </wps:spPr>
+                        <wps:style>
+                          <a:lnRef idx="2">
+                            <a:schemeClr val="accent4">
+                              <a:shade val="50000"/>
+                            </a:schemeClr>
+                          </a:lnRef>
+                          <a:fillRef idx="1">
+                            <a:schemeClr val="accent4"/>
+                          </a:fillRef>
+                          <a:effectRef idx="0">
+                            <a:schemeClr val="accent4"/>
+                          </a:effectRef>
+                          <a:fontRef idx="minor">
+                            <a:schemeClr val="lt1"/>
+                          </a:fontRef>
+                        </wps:style>
+                        <wps:txbx>
+                          <w:txbxContent>
+                            <w:p>
+                              <w:pPr>
+                                <w:jc w:val="center"/>
+                              </w:pPr>
+                              <w:r>
+                                <w:t>Damage</w:t>
+                              </w:r>
+                            </w:p>
+                          </w:txbxContent>
+                        </wps:txbx>
+                        <wps:bodyPr rot="0" spcFirstLastPara="0" vertOverflow="overflow" horzOverflow="overflow" vert="horz" wrap="square" lIns="91440" tIns="45720" rIns="91440" bIns="45720" numCol="1" spcCol="0" rtlCol="0" fromWordArt="0" anchor="ctr" anchorCtr="0" forceAA="0" compatLnSpc="1">
+                          <a:prstTxWarp prst="textNoShape">
+                            <a:avLst/>
+                          </a:prstTxWarp>
+                          <a:noAutofit/>
+                        </wps:bodyPr>
+                      </wps:wsp>
+                      <wps:wsp>
+                        <wps:cNvPr id="10" name="Rectangle 10"/>
+                        <wps:cNvSpPr/>
+                        <wps:spPr>
+                          <a:xfrm>
+                            <a:off x="1446825" y="981075"/>
+                            <a:ext cx="1057275" cy="276225"/>
+                          </a:xfrm>
+                          <a:prstGeom prst="rect">
+                            <a:avLst/>
+                          </a:prstGeom>
+                        </wps:spPr>
+                        <wps:style>
+                          <a:lnRef idx="2">
+                            <a:schemeClr val="accent6">
+                              <a:shade val="50000"/>
+                            </a:schemeClr>
+                          </a:lnRef>
+                          <a:fillRef idx="1">
+                            <a:schemeClr val="accent6"/>
+                          </a:fillRef>
+                          <a:effectRef idx="0">
+                            <a:schemeClr val="accent6"/>
+                          </a:effectRef>
+                          <a:fontRef idx="minor">
+                            <a:schemeClr val="lt1"/>
+                          </a:fontRef>
+                        </wps:style>
+                        <wps:txbx>
+                          <w:txbxContent>
+                            <w:p>
+                              <w:pPr>
+                                <w:pStyle w:val="NormalWeb"/>
+                                <w:spacing w:before="0" w:beforeAutospacing="0" w:after="160" w:afterAutospacing="0" w:line="256" w:lineRule="auto"/>
+                                <w:jc w:val="center"/>
+                              </w:pPr>
+                              <w:r>
+                                <w:rPr>
+                                  <w:rFonts w:eastAsia="Calibri" w:cs="Arial"/>
+                                  <w:sz w:val="22"/>
+                                  <w:szCs w:val="22"/>
+                                </w:rPr>
+                                <w:t>Gold Collect</w:t>
+                              </w:r>
+                            </w:p>
+                          </w:txbxContent>
+                        </wps:txbx>
+                        <wps:bodyPr rot="0" spcFirstLastPara="0" vert="horz" wrap="square" lIns="91440" tIns="45720" rIns="91440" bIns="45720" numCol="1" spcCol="0" rtlCol="0" fromWordArt="0" anchor="ctr" anchorCtr="0" forceAA="0" compatLnSpc="1">
+                          <a:prstTxWarp prst="textNoShape">
+                            <a:avLst/>
+                          </a:prstTxWarp>
+                          <a:noAutofit/>
+                        </wps:bodyPr>
+                      </wps:wsp>
+                      <wps:wsp>
+                        <wps:cNvPr id="12" name="Straight Arrow Connector 12"/>
+                        <wps:cNvCnPr>
+                          <a:stCxn id="3" idx="2"/>
+                          <a:endCxn id="10" idx="0"/>
+                        </wps:cNvCnPr>
+                        <wps:spPr>
+                          <a:xfrm>
+                            <a:off x="1423988" y="695325"/>
+                            <a:ext cx="551475" cy="285750"/>
+                          </a:xfrm>
+                          <a:prstGeom prst="straightConnector1">
+                            <a:avLst/>
+                          </a:prstGeom>
+                          <a:ln>
+                            <a:tailEnd type="triangle"/>
+                          </a:ln>
+                        </wps:spPr>
+                        <wps:style>
+                          <a:lnRef idx="1">
+                            <a:schemeClr val="accent1"/>
+                          </a:lnRef>
+                          <a:fillRef idx="0">
+                            <a:schemeClr val="accent1"/>
+                          </a:fillRef>
+                          <a:effectRef idx="0">
+                            <a:schemeClr val="accent1"/>
+                          </a:effectRef>
+                          <a:fontRef idx="minor">
+                            <a:schemeClr val="tx1"/>
+                          </a:fontRef>
+                        </wps:style>
+                        <wps:bodyPr/>
+                      </wps:wsp>
+                      <wps:wsp>
+                        <wps:cNvPr id="6" name="Straight Arrow Connector 6"/>
+                        <wps:cNvCnPr>
+                          <a:stCxn id="14" idx="1"/>
+                          <a:endCxn id="3" idx="3"/>
+                        </wps:cNvCnPr>
+                        <wps:spPr>
+                          <a:xfrm flipH="1">
+                            <a:off x="1943100" y="466725"/>
+                            <a:ext cx="2065950" cy="0"/>
+                          </a:xfrm>
+                          <a:prstGeom prst="straightConnector1">
+                            <a:avLst/>
+                          </a:prstGeom>
+                          <a:ln w="9525" cap="flat" cmpd="sng" algn="ctr">
+                            <a:solidFill>
+                              <a:schemeClr val="dk1"/>
+                            </a:solidFill>
+                            <a:prstDash val="solid"/>
+                            <a:round/>
+                            <a:headEnd type="none" w="med" len="med"/>
+                            <a:tailEnd type="arrow" w="med" len="med"/>
+                          </a:ln>
+                        </wps:spPr>
+                        <wps:style>
+                          <a:lnRef idx="0">
+                            <a:scrgbClr r="0" g="0" b="0"/>
+                          </a:lnRef>
+                          <a:fillRef idx="0">
+                            <a:scrgbClr r="0" g="0" b="0"/>
+                          </a:fillRef>
+                          <a:effectRef idx="0">
+                            <a:scrgbClr r="0" g="0" b="0"/>
+                          </a:effectRef>
+                          <a:fontRef idx="minor">
+                            <a:schemeClr val="tx1"/>
+                          </a:fontRef>
+                        </wps:style>
+                        <wps:bodyPr/>
+                      </wps:wsp>
+                      <wps:wsp>
+                        <wps:cNvPr id="14" name="Rectangle 14"/>
+                        <wps:cNvSpPr/>
+                        <wps:spPr>
+                          <a:xfrm>
+                            <a:off x="4009050" y="238125"/>
+                            <a:ext cx="1038225" cy="457200"/>
+                          </a:xfrm>
+                          <a:prstGeom prst="rect">
+                            <a:avLst/>
+                          </a:prstGeom>
+                        </wps:spPr>
+                        <wps:style>
+                          <a:lnRef idx="2">
+                            <a:schemeClr val="accent5"/>
+                          </a:lnRef>
+                          <a:fillRef idx="1">
+                            <a:schemeClr val="lt1"/>
+                          </a:fillRef>
+                          <a:effectRef idx="0">
+                            <a:schemeClr val="accent5"/>
+                          </a:effectRef>
+                          <a:fontRef idx="minor">
+                            <a:schemeClr val="dk1"/>
+                          </a:fontRef>
+                        </wps:style>
+                        <wps:txbx>
+                          <w:txbxContent>
+                            <w:p>
+                              <w:pPr>
+                                <w:pStyle w:val="NormalWeb"/>
+                                <w:spacing w:before="0" w:beforeAutospacing="0" w:after="160" w:afterAutospacing="0" w:line="256" w:lineRule="auto"/>
+                                <w:jc w:val="center"/>
+                              </w:pPr>
+                              <w:r>
+                                <w:rPr>
+                                  <w:rFonts w:eastAsia="Calibri" w:cs="Arial"/>
+                                  <w:sz w:val="22"/>
+                                  <w:szCs w:val="22"/>
+                                </w:rPr>
+                                <w:t>Tile Type</w:t>
+                              </w:r>
+                            </w:p>
+                          </w:txbxContent>
+                        </wps:txbx>
+                        <wps:bodyPr rot="0" spcFirstLastPara="0" vert="horz" wrap="square" lIns="91440" tIns="45720" rIns="91440" bIns="45720" numCol="1" spcCol="0" rtlCol="0" fromWordArt="0" anchor="ctr" anchorCtr="0" forceAA="0" compatLnSpc="1">
+                          <a:prstTxWarp prst="textNoShape">
+                            <a:avLst/>
+                          </a:prstTxWarp>
+                          <a:noAutofit/>
+                        </wps:bodyPr>
+                      </wps:wsp>
+                      <wps:wsp>
+                        <wps:cNvPr id="15" name="Rectangle 15"/>
+                        <wps:cNvSpPr/>
+                        <wps:spPr>
+                          <a:xfrm>
+                            <a:off x="3656625" y="1104899"/>
+                            <a:ext cx="757039" cy="495301"/>
+                          </a:xfrm>
+                          <a:prstGeom prst="rect">
+                            <a:avLst/>
+                          </a:prstGeom>
+                        </wps:spPr>
+                        <wps:style>
+                          <a:lnRef idx="2">
+                            <a:schemeClr val="accent6"/>
+                          </a:lnRef>
+                          <a:fillRef idx="1">
+                            <a:schemeClr val="lt1"/>
+                          </a:fillRef>
+                          <a:effectRef idx="0">
+                            <a:schemeClr val="accent6"/>
+                          </a:effectRef>
+                          <a:fontRef idx="minor">
+                            <a:schemeClr val="dk1"/>
+                          </a:fontRef>
+                        </wps:style>
+                        <wps:txbx>
+                          <w:txbxContent>
+                            <w:p>
+                              <w:pPr>
+                                <w:pStyle w:val="NormalWeb"/>
+                                <w:spacing w:before="0" w:beforeAutospacing="0" w:after="160" w:afterAutospacing="0" w:line="254" w:lineRule="auto"/>
+                                <w:jc w:val="center"/>
+                              </w:pPr>
+                              <w:r>
+                                <w:rPr>
+                                  <w:rFonts w:eastAsia="Calibri" w:cs="Arial"/>
+                                  <w:sz w:val="22"/>
+                                  <w:szCs w:val="22"/>
+                                </w:rPr>
+                                <w:t>Treasure Tile</w:t>
+                              </w:r>
+                            </w:p>
+                          </w:txbxContent>
+                        </wps:txbx>
+                        <wps:bodyPr rot="0" spcFirstLastPara="0" vert="horz" wrap="square" lIns="91440" tIns="45720" rIns="91440" bIns="45720" numCol="1" spcCol="0" rtlCol="0" fromWordArt="0" anchor="ctr" anchorCtr="0" forceAA="0" compatLnSpc="1">
+                          <a:prstTxWarp prst="textNoShape">
+                            <a:avLst/>
+                          </a:prstTxWarp>
+                          <a:noAutofit/>
+                        </wps:bodyPr>
+                      </wps:wsp>
+                      <wps:wsp>
+                        <wps:cNvPr id="16" name="Rectangle 16"/>
+                        <wps:cNvSpPr/>
+                        <wps:spPr>
+                          <a:xfrm>
+                            <a:off x="4675800" y="1104899"/>
+                            <a:ext cx="756920" cy="495300"/>
+                          </a:xfrm>
+                          <a:prstGeom prst="rect">
+                            <a:avLst/>
+                          </a:prstGeom>
+                        </wps:spPr>
+                        <wps:style>
+                          <a:lnRef idx="2">
+                            <a:schemeClr val="accent4"/>
+                          </a:lnRef>
+                          <a:fillRef idx="1">
+                            <a:schemeClr val="lt1"/>
+                          </a:fillRef>
+                          <a:effectRef idx="0">
+                            <a:schemeClr val="accent4"/>
+                          </a:effectRef>
+                          <a:fontRef idx="minor">
+                            <a:schemeClr val="dk1"/>
+                          </a:fontRef>
+                        </wps:style>
+                        <wps:txbx>
+                          <w:txbxContent>
+                            <w:p>
+                              <w:pPr>
+                                <w:pStyle w:val="NormalWeb"/>
+                                <w:spacing w:before="0" w:beforeAutospacing="0" w:after="160" w:afterAutospacing="0" w:line="252" w:lineRule="auto"/>
+                                <w:jc w:val="center"/>
+                                <w:rPr>
+                                  <w:rFonts w:eastAsia="Calibri" w:cs="Arial"/>
+                                  <w:sz w:val="22"/>
+                                  <w:szCs w:val="22"/>
+                                </w:rPr>
+                              </w:pPr>
+                              <w:r>
+                                <w:rPr>
+                                  <w:rFonts w:eastAsia="Calibri" w:cs="Arial"/>
+                                  <w:sz w:val="22"/>
+                                  <w:szCs w:val="22"/>
+                                </w:rPr>
+                                <w:t xml:space="preserve">Bomb </w:t>
+                              </w:r>
+                              <w:r>
+                                <w:rPr>
+                                  <w:rFonts w:eastAsia="Calibri" w:cs="Arial"/>
+                                  <w:sz w:val="22"/>
+                                  <w:szCs w:val="22"/>
+                                </w:rPr>
+                                <w:t>Tile</w:t>
+                              </w:r>
+                            </w:p>
+                          </w:txbxContent>
+                        </wps:txbx>
+                        <wps:bodyPr rot="0" spcFirstLastPara="0" vert="horz" wrap="square" lIns="91440" tIns="45720" rIns="91440" bIns="45720" numCol="1" spcCol="0" rtlCol="0" fromWordArt="0" anchor="ctr" anchorCtr="0" forceAA="0" compatLnSpc="1">
+                          <a:prstTxWarp prst="textNoShape">
+                            <a:avLst/>
+                          </a:prstTxWarp>
+                          <a:noAutofit/>
+                        </wps:bodyPr>
+                      </wps:wsp>
+                      <wps:wsp>
+                        <wps:cNvPr id="17" name="Straight Arrow Connector 17"/>
+                        <wps:cNvCnPr>
+                          <a:stCxn id="14" idx="2"/>
+                          <a:endCxn id="16" idx="0"/>
+                        </wps:cNvCnPr>
+                        <wps:spPr>
+                          <a:xfrm>
+                            <a:off x="4528163" y="695325"/>
+                            <a:ext cx="526097" cy="409574"/>
+                          </a:xfrm>
+                          <a:prstGeom prst="straightConnector1">
+                            <a:avLst/>
+                          </a:prstGeom>
+                          <a:ln>
+                            <a:tailEnd type="triangle"/>
+                          </a:ln>
+                        </wps:spPr>
+                        <wps:style>
+                          <a:lnRef idx="1">
+                            <a:schemeClr val="accent1"/>
+                          </a:lnRef>
+                          <a:fillRef idx="0">
+                            <a:schemeClr val="accent1"/>
+                          </a:fillRef>
+                          <a:effectRef idx="0">
+                            <a:schemeClr val="accent1"/>
+                          </a:effectRef>
+                          <a:fontRef idx="minor">
+                            <a:schemeClr val="tx1"/>
+                          </a:fontRef>
+                        </wps:style>
+                        <wps:bodyPr/>
+                      </wps:wsp>
+                      <wps:wsp>
+                        <wps:cNvPr id="18" name="Straight Arrow Connector 18"/>
+                        <wps:cNvCnPr>
+                          <a:stCxn id="14" idx="2"/>
+                          <a:endCxn id="15" idx="0"/>
+                        </wps:cNvCnPr>
+                        <wps:spPr>
+                          <a:xfrm flipH="1">
+                            <a:off x="4035145" y="695325"/>
+                            <a:ext cx="493018" cy="409574"/>
+                          </a:xfrm>
+                          <a:prstGeom prst="straightConnector1">
+                            <a:avLst/>
+                          </a:prstGeom>
+                          <a:ln>
+                            <a:tailEnd type="triangle"/>
+                          </a:ln>
+                        </wps:spPr>
+                        <wps:style>
+                          <a:lnRef idx="1">
+                            <a:schemeClr val="accent1"/>
+                          </a:lnRef>
+                          <a:fillRef idx="0">
+                            <a:schemeClr val="accent1"/>
+                          </a:fillRef>
+                          <a:effectRef idx="0">
+                            <a:schemeClr val="accent1"/>
+                          </a:effectRef>
+                          <a:fontRef idx="minor">
+                            <a:schemeClr val="tx1"/>
+                          </a:fontRef>
+                        </wps:style>
+                        <wps:bodyPr/>
+                      </wps:wsp>
+                    </wpc:wpc>
+                  </a:graphicData>
+                </a:graphic>
+              </wp:inline>
+            </w:drawing>
+          </mc:Choice>
+          <mc:Fallback>
+            <w:pict>
+              <v:group id="Canvas 2" o:spid="_x0000_s1030" editas="canvas" style="width:6in;height:252pt;mso-position-horizontal-relative:char;mso-position-vertical-relative:line" coordsize="54864,32004" o:gfxdata="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">
+                <v:shapetype id="_x0000_t75" coordsize="21600,21600" o:spt="75" o:preferrelative="t" path="m@4@5l@4@11@9@11@9@5xe" filled="f" stroked="f">
+                  <v:stroke joinstyle="miter"/>
+                  <v:formulas>
+                    <v:f eqn="if lineDrawn pixelLineWidth 0"/>
+                    <v:f eqn="sum @0 1 0"/>
+                    <v:f eqn="sum 0 0 @1"/>
+                    <v:f eqn="prod @2 1 2"/>
+                    <v:f eqn="prod @3 21600 pixelWidth"/>
+                    <v:f eqn="prod @3 21600 pixelHeight"/>
+                    <v:f eqn="sum @0 0 1"/>
+                    <v:f eqn="prod @6 1 2"/>
+                    <v:f eqn="prod @7 21600 pixelWidth"/>
+                    <v:f eqn="sum @8 21600 0"/>
+                    <v:f eqn="prod @7 21600 pixelHeight"/>
+                    <v:f eqn="sum @10 21600 0"/>
+                  </v:formulas>
+                  <v:path o:extrusionok="f" gradientshapeok="t" o:connecttype="rect"/>
+                  <o:lock v:ext="edit" aspectratio="t"/>
+                </v:shapetype>
+                <v:shape id="_x0000_s1031" type="#_x0000_t75" style="position:absolute;width:54864;height:32004;visibility:visible;mso-wrap-style:square">
+                  <v:fill o:detectmouseclick="t"/>
+                  <v:path o:connecttype="none"/>
+                </v:shape>
+                <v:rect id="Rectangle 3" o:spid="_x0000_s1032" style="position:absolute;left:9048;top:2381;width:10383;height:4572;visibility:visible;mso-wrap-style:square;v-text-anchor:middle" o:gfxdata="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" fillcolor="#5b9bd5 [3204]" strokecolor="#1f4d78 [1604]" strokeweight="1pt">
+                  <v:textbox>
+                    <w:txbxContent>
+                      <w:p>
+                        <w:pPr>
+                          <w:jc w:val="center"/>
+                        </w:pPr>
+                        <w:r>
+                          <w:t>Tile Interaction</w:t>
+                        </w:r>
+                      </w:p>
+                    </w:txbxContent>
+                  </v:textbox>
+                </v:rect>
+                <v:shapetype id="_x0000_t32" coordsize="21600,21600" o:spt="32" o:oned="t" path="m,l21600,21600e" filled="f">
+                  <v:path arrowok="t" fillok="f" o:connecttype="none"/>
+                  <o:lock v:ext="edit" shapetype="t"/>
+                </v:shapetype>
+                <v:shape id="Straight Arrow Connector 4" o:spid="_x0000_s1033" type="#_x0000_t32" style="position:absolute;left:8810;top:6953;width:5429;height:2762;flip:x;visibility:visible;mso-wrap-style:square" o:connectortype="straight" o:gfxdata="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" strokecolor="#5b9bd5 [3204]" strokeweight=".5pt">
+                  <v:stroke endarrow="block" joinstyle="miter"/>
+                </v:shape>
+                <v:rect id="Rectangle 5" o:spid="_x0000_s1034" style="position:absolute;left:3524;top:9715;width:10573;height:2762;visibility:visible;mso-wrap-style:square;v-text-anchor:middle" o:gfxdata="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" fillcolor="#ffc000 [3207]" strokecolor="#7f5f00 [1607]" strokeweight="1pt">
+                  <v:textbox>
+                    <w:txbxContent>
+                      <w:p>
+                        <w:pPr>
+                          <w:jc w:val="center"/>
+                        </w:pPr>
+                        <w:r>
+                          <w:t>Damage</w:t>
+                        </w:r>
+                      </w:p>
+                    </w:txbxContent>
+                  </v:textbox>
+                </v:rect>
+                <v:rect id="Rectangle 10" o:spid="_x0000_s1035" style="position:absolute;left:14468;top:9810;width:10573;height:2763;visibility:visible;mso-wrap-style:square;v-text-anchor:middle" o:gfxdata="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" fillcolor="#70ad47 [3209]" strokecolor="#375623 [1609]" strokeweight="1pt">
+                  <v:textbox>
+                    <w:txbxContent>
+                      <w:p>
+                        <w:pPr>
+                          <w:pStyle w:val="NormalWeb"/>
+                          <w:spacing w:before="0" w:beforeAutospacing="0" w:after="160" w:afterAutospacing="0" w:line="256" w:lineRule="auto"/>
+                          <w:jc w:val="center"/>
+                        </w:pPr>
+                        <w:r>
+                          <w:rPr>
+                            <w:rFonts w:eastAsia="Calibri" w:cs="Arial"/>
+                            <w:sz w:val="22"/>
+                            <w:szCs w:val="22"/>
+                          </w:rPr>
+                          <w:t>Gold Collect</w:t>
+                        </w:r>
+                      </w:p>
+                    </w:txbxContent>
+                  </v:textbox>
+                </v:rect>
+                <v:shape id="Straight Arrow Connector 12" o:spid="_x0000_s1036" type="#_x0000_t32" style="position:absolute;left:14239;top:6953;width:5515;height:2857;visibility:visible;mso-wrap-style:square" o:connectortype="straight" o:gfxdata="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" strokecolor="#5b9bd5 [3204]" strokeweight=".5pt">
+                  <v:stroke endarrow="block" joinstyle="miter"/>
+                </v:shape>
+                <v:shape id="Straight Arrow Connector 6" o:spid="_x0000_s1037" type="#_x0000_t32" style="position:absolute;left:19431;top:4667;width:20659;height:0;flip:x;visibility:visible;mso-wrap-style:square" o:connectortype="straight" o:gfxdata="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" strokecolor="black [3200]">
+                  <v:stroke endarrow="open"/>
+                </v:shape>
+                <v:rect id="Rectangle 14" o:spid="_x0000_s1038" style="position:absolute;left:40090;top:2381;width:10382;height:4572;visibility:visible;mso-wrap-style:square;v-text-anchor:middle" o:gfxdata="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" fillcolor="white [3201]" strokecolor="#4472c4 [3208]" strokeweight="1pt">
+                  <v:textbox>
+                    <w:txbxContent>
+                      <w:p>
+                        <w:pPr>
+                          <w:pStyle w:val="NormalWeb"/>
+                          <w:spacing w:before="0" w:beforeAutospacing="0" w:after="160" w:afterAutospacing="0" w:line="256" w:lineRule="auto"/>
+                          <w:jc w:val="center"/>
+                        </w:pPr>
+                        <w:r>
+                          <w:rPr>
+                            <w:rFonts w:eastAsia="Calibri" w:cs="Arial"/>
+                            <w:sz w:val="22"/>
+                            <w:szCs w:val="22"/>
+                          </w:rPr>
+                          <w:t>Tile Type</w:t>
+                        </w:r>
+                      </w:p>
+                    </w:txbxContent>
+                  </v:textbox>
+                </v:rect>
+                <v:rect id="Rectangle 15" o:spid="_x0000_s1039" style="position:absolute;left:36566;top:11048;width:7570;height:4954;visibility:visible;mso-wrap-style:square;v-text-anchor:middle" o:gfxdata="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" fillcolor="white [3201]" strokecolor="#70ad47 [3209]" strokeweight="1pt">
+                  <v:textbox>
+                    <w:txbxContent>
+                      <w:p>
+                        <w:pPr>
+                          <w:pStyle w:val="NormalWeb"/>
+                          <w:spacing w:before="0" w:beforeAutospacing="0" w:after="160" w:afterAutospacing="0" w:line="254" w:lineRule="auto"/>
+                          <w:jc w:val="center"/>
+                        </w:pPr>
+                        <w:r>
+                          <w:rPr>
+                            <w:rFonts w:eastAsia="Calibri" w:cs="Arial"/>
+                            <w:sz w:val="22"/>
+                            <w:szCs w:val="22"/>
+                          </w:rPr>
+                          <w:t>Treasure Tile</w:t>
+                        </w:r>
+                      </w:p>
+                    </w:txbxContent>
+                  </v:textbox>
+                </v:rect>
+                <v:rect id="Rectangle 16" o:spid="_x0000_s1040" style="position:absolute;left:46758;top:11048;width:7569;height:4953;visibility:visible;mso-wrap-style:square;v-text-anchor:middle" o:gfxdata="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" fillcolor="white [3201]" strokecolor="#ffc000 [3207]" strokeweight="1pt">
+                  <v:textbox>
+                    <w:txbxContent>
+                      <w:p>
+                        <w:pPr>
+                          <w:pStyle w:val="NormalWeb"/>
+                          <w:spacing w:before="0" w:beforeAutospacing="0" w:after="160" w:afterAutospacing="0" w:line="252" w:lineRule="auto"/>
+                          <w:jc w:val="center"/>
+                          <w:rPr>
+                            <w:rFonts w:eastAsia="Calibri" w:cs="Arial"/>
+                            <w:sz w:val="22"/>
+                            <w:szCs w:val="22"/>
+                          </w:rPr>
+                        </w:pPr>
+                        <w:r>
+                          <w:rPr>
+                            <w:rFonts w:eastAsia="Calibri" w:cs="Arial"/>
+                            <w:sz w:val="22"/>
+                            <w:szCs w:val="22"/>
+                          </w:rPr>
+                          <w:t xml:space="preserve">Bomb </w:t>
+                        </w:r>
+                        <w:r>
+                          <w:rPr>
+                            <w:rFonts w:eastAsia="Calibri" w:cs="Arial"/>
+                            <w:sz w:val="22"/>
+                            <w:szCs w:val="22"/>
+                          </w:rPr>
+                          <w:t>Tile</w:t>
+                        </w:r>
+                      </w:p>
+                    </w:txbxContent>
+                  </v:textbox>
+                </v:rect>
+                <v:shape id="Straight Arrow Connector 17" o:spid="_x0000_s1041" type="#_x0000_t32" style="position:absolute;left:45281;top:6953;width:5261;height:4095;visibility:visible;mso-wrap-style:square" o:connectortype="straight" o:gfxdata="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" strokecolor="#5b9bd5 [3204]" strokeweight=".5pt">
+                  <v:stroke endarrow="block" joinstyle="miter"/>
+                </v:shape>
+                <v:shape id="Straight Arrow Connector 18" o:spid="_x0000_s1042" type="#_x0000_t32" style="position:absolute;left:40351;top:6953;width:4930;height:4095;flip:x;visibility:visible;mso-wrap-style:square" o:connectortype="straight" o:gfxdata="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" strokecolor="#5b9bd5 [3204]" strokeweight=".5pt">
+                  <v:stroke endarrow="block" joinstyle="miter"/>
+                </v:shape>
+                <w10:anchorlock/>
+              </v:group>
+            </w:pict>
+          </mc:Fallback>
+        </mc:AlternateContent>
+      </w:r>
+    </w:p>
+    <w:p>
+      <w:pPr>
+        <w:rPr>
+          <w:sz w:val="20"/>
+          <w:szCs w:val="20"/>
+        </w:rPr>
+      </w:pPr>
+      <w:r>
+        <w:rPr>
+          <w:sz w:val="20"/>
+          <w:szCs w:val="20"/>
+        </w:rPr>
+        <w:t xml:space="preserve">As see from the above figure, tile behaviors (interactions) have been encapsulated behind the </w:t>
+      </w:r>
+      <w:r>
+        <w:rPr>
+          <w:i/>
+          <w:iCs/>
+          <w:sz w:val="20"/>
+          <w:szCs w:val="20"/>
+        </w:rPr>
+        <w:t>TileInteraction</w:t>
+      </w:r>
+      <w:r>
+        <w:rPr>
+          <w:i/>
+          <w:iCs/>
+          <w:sz w:val="20"/>
+          <w:szCs w:val="20"/>
+        </w:rPr>
+        <w:t xml:space="preserve"> </w:t>
+      </w:r>
+      <w:r>
+        <w:rPr>
+          <w:sz w:val="20"/>
+          <w:szCs w:val="20"/>
+        </w:rPr>
+        <w:t xml:space="preserve">class, each tile is composed of an interaction. Upon instantiation of the tile, it simply initializes the appropriate interaction </w:t>
+      </w:r>
+      <w:r>
+        <w:rPr>
+          <w:b/>
+          <w:bCs/>
+          <w:sz w:val="20"/>
+          <w:szCs w:val="20"/>
+        </w:rPr>
+        <w:t>strategy</w:t>
+      </w:r>
+      <w:r>
+        <w:rPr>
+          <w:sz w:val="20"/>
+          <w:szCs w:val="20"/>
+        </w:rPr>
+        <w:t>. Furthermore, the mimic tile is now a derived class of the bomb tile as they are identical In behavior but different in states.</w:t>
+      </w:r>
+      <w:bookmarkStart w:id="0" w:name="_GoBack"/>
+      <w:bookmarkEnd w:id="0"/>
     </w:p>
     <w:sectPr>
       <w:pgSz w:w="12240" w:h="15840"/>
@@ -725,7 +1542,7 @@
 </file>
 
 <file path=word/styles.xml><?xml version="1.0" encoding="utf-8"?>
-<w:styles xmlns:mc="http://schemas.openxmlformats.org/markup-compatibility/2006" xmlns:r="http://schemas.openxmlformats.org/officeDocument/2006/relationships" xmlns:w="http://schemas.openxmlformats.org/wordprocessingml/2006/main" xmlns:w14="http://schemas.microsoft.com/office/word/2010/wordml" xmlns:w15="http://schemas.microsoft.com/office/word/2012/wordml" mc:Ignorable="w14 w15">
+<w:styles xmlns:mc="http://schemas.openxmlformats.org/markup-compatibility/2006" xmlns:r="http://schemas.openxmlformats.org/officeDocument/2006/relationships" xmlns:w="http://schemas.openxmlformats.org/wordprocessingml/2006/main" xmlns:w14="http://schemas.microsoft.com/office/word/2010/wordml" xmlns:w15="http://schemas.microsoft.com/office/word/2012/wordml" xmlns:w16cid="http://schemas.microsoft.com/office/word/2016/wordml/cid" xmlns:w16se="http://schemas.microsoft.com/office/word/2015/wordml/symex" mc:Ignorable="w14 w15 w16se w16cid">
   <w:docDefaults>
     <w:rPrDefault>
       <w:rPr>
@@ -741,7 +1558,7 @@
       </w:pPr>
     </w:pPrDefault>
   </w:docDefaults>
-  <w:latentStyles w:defLockedState="0" w:defUIPriority="99" w:defSemiHidden="0" w:defUnhideWhenUsed="0" w:defQFormat="0" w:count="371">
+  <w:latentStyles w:defLockedState="0" w:defUIPriority="99" w:defSemiHidden="0" w:defUnhideWhenUsed="0" w:defQFormat="0" w:count="375">
     <w:lsdException w:name="Normal" w:uiPriority="0" w:qFormat="1"/>
     <w:lsdException w:name="heading 1" w:uiPriority="9" w:qFormat="1"/>
     <w:lsdException w:name="heading 2" w:semiHidden="1" w:uiPriority="9" w:unhideWhenUsed="1" w:qFormat="1"/>
@@ -847,7 +1664,6 @@
     <w:lsdException w:name="HTML Sample" w:semiHidden="1" w:unhideWhenUsed="1"/>
     <w:lsdException w:name="HTML Typewriter" w:semiHidden="1" w:unhideWhenUsed="1"/>
     <w:lsdException w:name="HTML Variable" w:semiHidden="1" w:unhideWhenUsed="1"/>
-    <w:lsdException w:name="Normal Table" w:semiHidden="1" w:unhideWhenUsed="1"/>
     <w:lsdException w:name="annotation subject" w:semiHidden="1" w:unhideWhenUsed="1"/>
     <w:lsdException w:name="No List" w:semiHidden="1" w:unhideWhenUsed="1"/>
     <w:lsdException w:name="Outline List 1" w:semiHidden="1" w:unhideWhenUsed="1"/>
@@ -891,10 +1707,8 @@
     <w:lsdException w:name="Table Elegant" w:semiHidden="1" w:unhideWhenUsed="1"/>
     <w:lsdException w:name="Table Professional" w:semiHidden="1" w:unhideWhenUsed="1"/>
     <w:lsdException w:name="Table Subtle 1" w:semiHidden="1" w:unhideWhenUsed="1"/>
-    <w:lsdException w:name="Table Subtle 2" w:semiHidden="1" w:unhideWhenUsed="1"/>
     <w:lsdException w:name="Table Web 1" w:semiHidden="1" w:unhideWhenUsed="1"/>
     <w:lsdException w:name="Table Web 2" w:semiHidden="1" w:unhideWhenUsed="1"/>
-    <w:lsdException w:name="Table Web 3" w:semiHidden="1" w:unhideWhenUsed="1"/>
     <w:lsdException w:name="Balloon Text" w:semiHidden="1" w:unhideWhenUsed="1"/>
     <w:lsdException w:name="Table Grid" w:uiPriority="39"/>
     <w:lsdException w:name="Table Theme" w:semiHidden="1" w:unhideWhenUsed="1"/>
@@ -1113,6 +1927,10 @@
     <w:lsdException w:name="List Table 5 Dark Accent 6" w:uiPriority="50"/>
     <w:lsdException w:name="List Table 6 Colorful Accent 6" w:uiPriority="51"/>
     <w:lsdException w:name="List Table 7 Colorful Accent 6" w:uiPriority="52"/>
+    <w:lsdException w:name="Mention" w:semiHidden="1" w:unhideWhenUsed="1"/>
+    <w:lsdException w:name="Smart Hyperlink" w:semiHidden="1" w:unhideWhenUsed="1"/>
+    <w:lsdException w:name="Hashtag" w:semiHidden="1" w:unhideWhenUsed="1"/>
+    <w:lsdException w:name="Unresolved Mention" w:semiHidden="1" w:unhideWhenUsed="1"/>
   </w:latentStyles>
   <w:style w:type="paragraph" w:default="1" w:styleId="Normal">
     <w:name w:val="Normal"/>
@@ -1166,6 +1984,22 @@
     <w:rsid w:val="0001175A"/>
     <w:rPr>
       <w:rFonts w:eastAsiaTheme="minorEastAsia"/>
+    </w:rPr>
+  </w:style>
+  <w:style w:type="paragraph" w:styleId="NormalWeb">
+    <w:name w:val="Normal (Web)"/>
+    <w:basedOn w:val="Normal"/>
+    <w:uiPriority w:val="99"/>
+    <w:semiHidden/>
+    <w:unhideWhenUsed/>
+    <w:rsid w:val="006623DB"/>
+    <w:pPr>
+      <w:spacing w:before="100" w:beforeAutospacing="1" w:after="100" w:afterAutospacing="1" w:line="240" w:lineRule="auto"/>
+    </w:pPr>
+    <w:rPr>
+      <w:rFonts w:ascii="Times New Roman" w:eastAsiaTheme="minorEastAsia" w:hAnsi="Times New Roman" w:cs="Times New Roman"/>
+      <w:sz w:val="24"/>
+      <w:szCs w:val="24"/>
     </w:rPr>
   </w:style>
 </w:styles>

</xml_diff>

<commit_message>
Q4 (Cancelled Game Architecture)
Was going to add a structured game loop with fixed time step to lern but realised i only have 12 days for the OOP test so i'll keep the current architecture and comment on how i'd go about changing it.
</commit_message>
<xml_diff>
--- a/Entrance Test/Solutions/Object Oriented Programming/Documentation/Project Architecture Document.docx
+++ b/Entrance Test/Solutions/Object Oriented Programming/Documentation/Project Architecture Document.docx
@@ -1535,8 +1535,6 @@
         </w:rPr>
         <w:t>in</w:t>
       </w:r>
-      <w:bookmarkStart w:id="0" w:name="_GoBack"/>
-      <w:bookmarkEnd w:id="0"/>
       <w:r>
         <w:rPr>
           <w:sz w:val="20"/>
@@ -1593,12 +1591,12 @@
     <w:p>
       <w:pPr>
         <w:rPr>
-          <w:b/>
-          <w:bCs/>
           <w:sz w:val="24"/>
           <w:szCs w:val="24"/>
         </w:rPr>
       </w:pPr>
+      <w:bookmarkStart w:id="0" w:name="_GoBack"/>
+      <w:bookmarkEnd w:id="0"/>
     </w:p>
     <w:p>
       <w:pPr>

</xml_diff>

<commit_message>
Q5 (State Imp. Progress)
</commit_message>
<xml_diff>
--- a/Entrance Test/Solutions/Object Oriented Programming/Documentation/Project Architecture Document.docx
+++ b/Entrance Test/Solutions/Object Oriented Programming/Documentation/Project Architecture Document.docx
@@ -296,7 +296,7 @@
                                           <w:sz w:val="24"/>
                                           <w:szCs w:val="24"/>
                                         </w:rPr>
-                                        <w:t>Mohamed Serry</w:t>
+                                        <w:t>Mohamed hany</w:t>
                                       </w:r>
                                     </w:p>
                                   </w:sdtContent>
@@ -523,7 +523,7 @@
                                     <w:sz w:val="24"/>
                                     <w:szCs w:val="24"/>
                                   </w:rPr>
-                                  <w:t>Mohamed Serry</w:t>
+                                  <w:t>Mohamed hany</w:t>
                                 </w:r>
                               </w:p>
                             </w:sdtContent>
@@ -1583,7 +1583,6 @@
         </w:rPr>
         <w:t xml:space="preserve">As see from the above figure, tile behaviors (interactions) have been encapsulated behind the </w:t>
       </w:r>
-      <w:proofErr w:type="spellStart"/>
       <w:r>
         <w:rPr>
           <w:i/>
@@ -1593,7 +1592,6 @@
         </w:rPr>
         <w:t>TileInteraction</w:t>
       </w:r>
-      <w:proofErr w:type="spellEnd"/>
       <w:r>
         <w:rPr>
           <w:i/>
@@ -1696,93 +1694,7 @@
           <w:sz w:val="20"/>
           <w:szCs w:val="20"/>
         </w:rPr>
-        <w:t xml:space="preserve">No, state is not necessary since the use here is in a different context. the state </w:t>
-      </w:r>
-      <w:proofErr w:type="spellStart"/>
-      <w:r>
-        <w:rPr>
-          <w:rFonts w:cs="Consolas"/>
-          <w:sz w:val="20"/>
-          <w:szCs w:val="20"/>
-        </w:rPr>
-        <w:t>enum's</w:t>
-      </w:r>
-      <w:proofErr w:type="spellEnd"/>
-      <w:r>
-        <w:rPr>
-          <w:rFonts w:cs="Consolas"/>
-          <w:sz w:val="20"/>
-          <w:szCs w:val="20"/>
-        </w:rPr>
-        <w:t xml:space="preserve"> real value is in the </w:t>
-      </w:r>
-      <w:proofErr w:type="gramStart"/>
-      <w:r>
-        <w:rPr>
-          <w:rFonts w:cs="Consolas"/>
-          <w:sz w:val="20"/>
-          <w:szCs w:val="20"/>
-        </w:rPr>
-        <w:t>Render(</w:t>
-      </w:r>
-      <w:proofErr w:type="gramEnd"/>
-      <w:r>
-        <w:rPr>
-          <w:rFonts w:cs="Consolas"/>
-          <w:sz w:val="20"/>
-          <w:szCs w:val="20"/>
-        </w:rPr>
-        <w:t xml:space="preserve">) method. however, from a behavior point of view, each tile does 1 thing only so there is no variance in </w:t>
-      </w:r>
-      <w:r>
-        <w:rPr>
-          <w:rFonts w:cs="Consolas"/>
-          <w:sz w:val="20"/>
-          <w:szCs w:val="20"/>
-        </w:rPr>
-        <w:t>its</w:t>
-      </w:r>
-      <w:r>
-        <w:rPr>
-          <w:rFonts w:cs="Consolas"/>
-          <w:sz w:val="20"/>
-          <w:szCs w:val="20"/>
-        </w:rPr>
-        <w:t xml:space="preserve"> behavior based on </w:t>
-      </w:r>
-      <w:r>
-        <w:rPr>
-          <w:rFonts w:cs="Consolas"/>
-          <w:sz w:val="20"/>
-          <w:szCs w:val="20"/>
-        </w:rPr>
-        <w:t>its</w:t>
-      </w:r>
-      <w:r>
-        <w:rPr>
-          <w:rFonts w:cs="Consolas"/>
-          <w:sz w:val="20"/>
-          <w:szCs w:val="20"/>
-        </w:rPr>
-        <w:t xml:space="preserve"> state. therefore, the </w:t>
-      </w:r>
-      <w:proofErr w:type="spellStart"/>
-      <w:r>
-        <w:rPr>
-          <w:rFonts w:cs="Consolas"/>
-          <w:sz w:val="20"/>
-          <w:szCs w:val="20"/>
-        </w:rPr>
-        <w:t>enum</w:t>
-      </w:r>
-      <w:proofErr w:type="spellEnd"/>
-      <w:r>
-        <w:rPr>
-          <w:rFonts w:cs="Consolas"/>
-          <w:sz w:val="20"/>
-          <w:szCs w:val="20"/>
-        </w:rPr>
-        <w:t xml:space="preserve"> is just fine as it is. Furthermore, we used the strategy pattern to de-couple behavior from the entities (tiles) and to remove duplication. should the tiles require to have more than one behavior based on a different state, then the state pattern would be a better choice.</w:t>
+        <w:t>No, state is not necessary since the use here is in a different context. the state enum's real value is in the Render() method. however, from a behavior point of view, each tile does 1 thing only so there is no variance in its behavior based on its state. therefore, the enum is just fine as it is. Furthermore, we used the strategy pattern to de-couple behavior from the entities (tiles) and to remove duplication. should the tiles require to have more than one behavior based on a different state, then the state pattern would be a better choice.</w:t>
       </w:r>
     </w:p>
     <w:p>
@@ -1948,46 +1860,14 @@
           <w:szCs w:val="20"/>
         </w:rPr>
         <w:lastRenderedPageBreak/>
-        <w:t xml:space="preserve">Initially, I struggled with figuring out a place for the mimic detection </w:t>
-      </w:r>
-      <w:proofErr w:type="gramStart"/>
-      <w:r>
-        <w:rPr>
-          <w:sz w:val="20"/>
-          <w:szCs w:val="20"/>
-        </w:rPr>
-        <w:t>method(</w:t>
-      </w:r>
-      <w:proofErr w:type="gramEnd"/>
-      <w:r>
-        <w:rPr>
-          <w:sz w:val="20"/>
-          <w:szCs w:val="20"/>
-        </w:rPr>
-        <w:t xml:space="preserve">), if it’s in the player that means the player class will access and modify tiles which I don’t think is a good way of going about things. Below </w:t>
-      </w:r>
-      <w:proofErr w:type="gramStart"/>
-      <w:r>
-        <w:rPr>
-          <w:sz w:val="20"/>
-          <w:szCs w:val="20"/>
-        </w:rPr>
-        <w:t xml:space="preserve">is </w:t>
-      </w:r>
-      <w:r>
-        <w:rPr>
-          <w:sz w:val="20"/>
-          <w:szCs w:val="20"/>
-        </w:rPr>
-        <w:t xml:space="preserve"> my</w:t>
-      </w:r>
-      <w:proofErr w:type="gramEnd"/>
-      <w:r>
-        <w:rPr>
-          <w:sz w:val="20"/>
-          <w:szCs w:val="20"/>
-        </w:rPr>
-        <w:t xml:space="preserve"> function flow (function call hierarchy) </w:t>
+        <w:t xml:space="preserve">Initially, I struggled with figuring out a place for the mimic detection method(), if it’s in the player that means the player class will access and modify tiles which I don’t think is a good way of going about things. Below is </w:t>
+      </w:r>
+      <w:r>
+        <w:rPr>
+          <w:sz w:val="20"/>
+          <w:szCs w:val="20"/>
+        </w:rPr>
+        <w:t xml:space="preserve"> my function flow (function call hierarchy) </w:t>
       </w:r>
       <w:r>
         <w:rPr>
@@ -2001,7 +1881,14 @@
           <w:sz w:val="20"/>
           <w:szCs w:val="20"/>
         </w:rPr>
-        <w:t>is and sort it in a better way.</w:t>
+        <w:t xml:space="preserve">is and sort it </w:t>
+      </w:r>
+      <w:r>
+        <w:rPr>
+          <w:sz w:val="20"/>
+          <w:szCs w:val="20"/>
+        </w:rPr>
+        <w:t>in a better way.</w:t>
       </w:r>
     </w:p>
     <w:p>
@@ -2012,7 +1899,6 @@
           <w:szCs w:val="20"/>
         </w:rPr>
       </w:pPr>
-      <w:proofErr w:type="spellStart"/>
       <w:r>
         <w:rPr>
           <w:rFonts w:ascii="Courier New" w:hAnsi="Courier New" w:cs="Courier New"/>
@@ -2021,140 +1907,7 @@
           <w:sz w:val="20"/>
           <w:szCs w:val="20"/>
         </w:rPr>
-        <w:t>World.Update</w:t>
-      </w:r>
-      <w:proofErr w:type="spellEnd"/>
-      <w:r>
-        <w:rPr>
-          <w:rFonts w:ascii="Courier New" w:hAnsi="Courier New" w:cs="Courier New"/>
-          <w:b/>
-          <w:bCs/>
-          <w:sz w:val="20"/>
-          <w:szCs w:val="20"/>
-        </w:rPr>
-        <w:t xml:space="preserve">() -&gt; </w:t>
-      </w:r>
-      <w:proofErr w:type="spellStart"/>
-      <w:r>
-        <w:rPr>
-          <w:rFonts w:ascii="Courier New" w:hAnsi="Courier New" w:cs="Courier New"/>
-          <w:b/>
-          <w:bCs/>
-          <w:sz w:val="20"/>
-          <w:szCs w:val="20"/>
-        </w:rPr>
-        <w:t>InputHandler.Update</w:t>
-      </w:r>
-      <w:proofErr w:type="spellEnd"/>
-      <w:r>
-        <w:rPr>
-          <w:rFonts w:ascii="Courier New" w:hAnsi="Courier New" w:cs="Courier New"/>
-          <w:b/>
-          <w:bCs/>
-          <w:sz w:val="20"/>
-          <w:szCs w:val="20"/>
-        </w:rPr>
-        <w:t xml:space="preserve">() -&gt; if (Key Press = E) -&gt; </w:t>
-      </w:r>
-      <w:proofErr w:type="spellStart"/>
-      <w:proofErr w:type="gramStart"/>
-      <w:r>
-        <w:rPr>
-          <w:rFonts w:ascii="Courier New" w:hAnsi="Courier New" w:cs="Courier New"/>
-          <w:b/>
-          <w:bCs/>
-          <w:sz w:val="20"/>
-          <w:szCs w:val="20"/>
-        </w:rPr>
-        <w:t>GetPlayer</w:t>
-      </w:r>
-      <w:proofErr w:type="spellEnd"/>
-      <w:r>
-        <w:rPr>
-          <w:rFonts w:ascii="Courier New" w:hAnsi="Courier New" w:cs="Courier New"/>
-          <w:b/>
-          <w:bCs/>
-          <w:sz w:val="20"/>
-          <w:szCs w:val="20"/>
-        </w:rPr>
-        <w:t>(</w:t>
-      </w:r>
-      <w:proofErr w:type="gramEnd"/>
-      <w:r>
-        <w:rPr>
-          <w:rFonts w:ascii="Courier New" w:hAnsi="Courier New" w:cs="Courier New"/>
-          <w:b/>
-          <w:bCs/>
-          <w:sz w:val="20"/>
-          <w:szCs w:val="20"/>
-        </w:rPr>
-        <w:t xml:space="preserve">) -&gt; Detect Mimics() -&gt; </w:t>
-      </w:r>
-      <w:proofErr w:type="spellStart"/>
-      <w:r>
-        <w:rPr>
-          <w:rFonts w:ascii="Courier New" w:hAnsi="Courier New" w:cs="Courier New"/>
-          <w:b/>
-          <w:bCs/>
-          <w:sz w:val="20"/>
-          <w:szCs w:val="20"/>
-        </w:rPr>
-        <w:t>GetWorld</w:t>
-      </w:r>
-      <w:proofErr w:type="spellEnd"/>
-      <w:r>
-        <w:rPr>
-          <w:rFonts w:ascii="Courier New" w:hAnsi="Courier New" w:cs="Courier New"/>
-          <w:b/>
-          <w:bCs/>
-          <w:sz w:val="20"/>
-          <w:szCs w:val="20"/>
-        </w:rPr>
-        <w:t xml:space="preserve">() -&gt; </w:t>
-      </w:r>
-      <w:proofErr w:type="spellStart"/>
-      <w:r>
-        <w:rPr>
-          <w:rFonts w:ascii="Courier New" w:hAnsi="Courier New" w:cs="Courier New"/>
-          <w:b/>
-          <w:bCs/>
-          <w:sz w:val="20"/>
-          <w:szCs w:val="20"/>
-        </w:rPr>
-        <w:t>GetAdjacentTiles</w:t>
-      </w:r>
-      <w:proofErr w:type="spellEnd"/>
-      <w:r>
-        <w:rPr>
-          <w:rFonts w:ascii="Courier New" w:hAnsi="Courier New" w:cs="Courier New"/>
-          <w:b/>
-          <w:bCs/>
-          <w:sz w:val="20"/>
-          <w:szCs w:val="20"/>
-        </w:rPr>
-        <w:t xml:space="preserve">() -&gt; </w:t>
-      </w:r>
-      <w:proofErr w:type="spellStart"/>
-      <w:r>
-        <w:rPr>
-          <w:rFonts w:ascii="Courier New" w:hAnsi="Courier New" w:cs="Courier New"/>
-          <w:b/>
-          <w:bCs/>
-          <w:sz w:val="20"/>
-          <w:szCs w:val="20"/>
-        </w:rPr>
-        <w:t>SetSate</w:t>
-      </w:r>
-      <w:proofErr w:type="spellEnd"/>
-      <w:r>
-        <w:rPr>
-          <w:rFonts w:ascii="Courier New" w:hAnsi="Courier New" w:cs="Courier New"/>
-          <w:b/>
-          <w:bCs/>
-          <w:sz w:val="20"/>
-          <w:szCs w:val="20"/>
-        </w:rPr>
-        <w:t xml:space="preserve"> (Revealed).</w:t>
+        <w:t>World.Update() -&gt; InputHandler.Update() -&gt; if (Key Press = E) -&gt; GetPlayer() -&gt; Detect Mimics() -&gt; GetWorld() -&gt; GetAdjacentTiles() -&gt; SetSate (Revealed).</w:t>
       </w:r>
     </w:p>
     <w:p>
@@ -2190,43 +1943,13 @@
         </w:rPr>
         <w:t>many</w:t>
       </w:r>
-      <w:bookmarkStart w:id="0" w:name="_GoBack"/>
-      <w:bookmarkEnd w:id="0"/>
       <w:r>
         <w:rPr>
           <w:rFonts w:cs="Courier New"/>
           <w:sz w:val="20"/>
           <w:szCs w:val="20"/>
         </w:rPr>
-        <w:t xml:space="preserve"> places with circular references, it seems the world knows about the tiles and it can set them to revealed. My current problem is if </w:t>
-      </w:r>
-      <w:proofErr w:type="spellStart"/>
-      <w:proofErr w:type="gramStart"/>
-      <w:r>
-        <w:rPr>
-          <w:rFonts w:cs="Courier New"/>
-          <w:sz w:val="20"/>
-          <w:szCs w:val="20"/>
-        </w:rPr>
-        <w:t>DetectMimics</w:t>
-      </w:r>
-      <w:proofErr w:type="spellEnd"/>
-      <w:r>
-        <w:rPr>
-          <w:rFonts w:cs="Courier New"/>
-          <w:sz w:val="20"/>
-          <w:szCs w:val="20"/>
-        </w:rPr>
-        <w:t>(</w:t>
-      </w:r>
-      <w:proofErr w:type="gramEnd"/>
-      <w:r>
-        <w:rPr>
-          <w:rFonts w:cs="Courier New"/>
-          <w:sz w:val="20"/>
-          <w:szCs w:val="20"/>
-        </w:rPr>
-        <w:t xml:space="preserve">) is not on the player. It should be where? </w:t>
+        <w:t xml:space="preserve"> places with circular references, it seems the world knows about the tiles and it can set them to revealed. My current problem is if DetectMimics() is not on the player. It should be where? </w:t>
       </w:r>
     </w:p>
     <w:p>
@@ -2254,36 +1977,37 @@
           <w:sz w:val="24"/>
           <w:szCs w:val="24"/>
         </w:rPr>
-        <w:t>Q4</w:t>
-      </w:r>
-      <w:r>
+        <w:t>Q4: Adding Enemies to the game.</w:t>
+      </w:r>
+    </w:p>
+    <w:p>
+      <w:pPr>
         <w:rPr>
           <w:b/>
           <w:bCs/>
           <w:sz w:val="24"/>
           <w:szCs w:val="24"/>
         </w:rPr>
-        <w:t xml:space="preserve">: </w:t>
-      </w:r>
-      <w:r>
+      </w:pPr>
+    </w:p>
+    <w:p>
+      <w:pPr>
         <w:rPr>
           <w:b/>
           <w:bCs/>
           <w:sz w:val="24"/>
           <w:szCs w:val="24"/>
         </w:rPr>
-        <w:t>Adding Enemies to the game.</w:t>
-      </w:r>
-    </w:p>
-    <w:p>
-      <w:pPr>
+      </w:pPr>
+      <w:r>
         <w:rPr>
           <w:b/>
           <w:bCs/>
           <w:sz w:val="24"/>
           <w:szCs w:val="24"/>
         </w:rPr>
-      </w:pPr>
+        <w:t>Q5: Adding Behaviors to the enemies.</w:t>
+      </w:r>
     </w:p>
     <w:p>
       <w:pPr>
@@ -2294,15 +2018,16 @@
           <w:szCs w:val="24"/>
         </w:rPr>
       </w:pPr>
-      <w:r>
+    </w:p>
+    <w:p>
+      <w:pPr>
         <w:rPr>
           <w:b/>
           <w:bCs/>
           <w:sz w:val="24"/>
           <w:szCs w:val="24"/>
         </w:rPr>
-        <w:t>Q5</w:t>
-      </w:r>
+      </w:pPr>
       <w:r>
         <w:rPr>
           <w:b/>
@@ -2310,17 +2035,20 @@
           <w:sz w:val="24"/>
           <w:szCs w:val="24"/>
         </w:rPr>
-        <w:t xml:space="preserve">: </w:t>
-      </w:r>
-      <w:r>
+        <w:t>Q6: Architectural Refactoring &amp; Code Clean up.</w:t>
+      </w:r>
+      <w:bookmarkStart w:id="0" w:name="_GoBack"/>
+      <w:bookmarkEnd w:id="0"/>
+    </w:p>
+    <w:p>
+      <w:pPr>
         <w:rPr>
           <w:b/>
           <w:bCs/>
           <w:sz w:val="24"/>
           <w:szCs w:val="24"/>
         </w:rPr>
-        <w:t>Adding Behaviors to the enemies.</w:t>
-      </w:r>
+      </w:pPr>
     </w:p>
     <w:p>
       <w:pPr>
@@ -2331,25 +2059,25 @@
           <w:szCs w:val="24"/>
         </w:rPr>
       </w:pPr>
-    </w:p>
-    <w:p>
-      <w:pPr>
+      <w:r>
         <w:rPr>
           <w:b/>
           <w:bCs/>
           <w:sz w:val="24"/>
           <w:szCs w:val="24"/>
         </w:rPr>
-      </w:pPr>
-      <w:r>
+        <w:t>Q7: Architectural Documentation &amp; Decisions.</w:t>
+      </w:r>
+    </w:p>
+    <w:p>
+      <w:pPr>
         <w:rPr>
           <w:b/>
           <w:bCs/>
           <w:sz w:val="24"/>
           <w:szCs w:val="24"/>
         </w:rPr>
-        <w:t>Q8: Adding Teleporter Tiles.</w:t>
-      </w:r>
+      </w:pPr>
     </w:p>
     <w:p>
       <w:pPr>
@@ -2360,72 +2088,15 @@
           <w:szCs w:val="24"/>
         </w:rPr>
       </w:pPr>
-    </w:p>
-    <w:p>
-      <w:pPr>
+      <w:r>
         <w:rPr>
           <w:b/>
           <w:bCs/>
           <w:sz w:val="24"/>
           <w:szCs w:val="24"/>
         </w:rPr>
-      </w:pPr>
-      <w:r>
-        <w:rPr>
-          <w:b/>
-          <w:bCs/>
-          <w:sz w:val="24"/>
-          <w:szCs w:val="24"/>
-        </w:rPr>
-        <w:t>Q6: Architectural Refactoring (As much as time allows)</w:t>
-      </w:r>
-    </w:p>
-    <w:p>
-      <w:pPr>
-        <w:rPr>
-          <w:b/>
-          <w:bCs/>
-          <w:sz w:val="24"/>
-          <w:szCs w:val="24"/>
-        </w:rPr>
-      </w:pPr>
-    </w:p>
-    <w:p>
-      <w:pPr>
-        <w:rPr>
-          <w:b/>
-          <w:bCs/>
-          <w:sz w:val="24"/>
-          <w:szCs w:val="24"/>
-        </w:rPr>
-      </w:pPr>
-      <w:r>
-        <w:rPr>
-          <w:b/>
-          <w:bCs/>
-          <w:sz w:val="24"/>
-          <w:szCs w:val="24"/>
-        </w:rPr>
-        <w:t>Q7: Architectural Documentation &amp; Decisions.</w:t>
-      </w:r>
-    </w:p>
-    <w:p>
-      <w:pPr>
-        <w:rPr>
-          <w:b/>
-          <w:bCs/>
-          <w:sz w:val="24"/>
-          <w:szCs w:val="24"/>
-        </w:rPr>
-      </w:pPr>
-    </w:p>
-    <w:p>
-      <w:pPr>
-        <w:rPr>
-          <w:sz w:val="20"/>
-          <w:szCs w:val="20"/>
-        </w:rPr>
-      </w:pPr>
+        <w:t>Q8: Adding Teleporter Tiles.</w:t>
+      </w:r>
     </w:p>
     <w:sectPr>
       <w:pgSz w:w="12240" w:h="15840"/>

</xml_diff>